<commit_message>
Fixed problems with template 1, Added download functionality
</commit_message>
<xml_diff>
--- a/src/assets/templates/template-1.docx
+++ b/src/assets/templates/template-1.docx
@@ -236,31 +236,31 @@
           <w:b/>
           <w:bCs/>
           <w:color w:val="auto"/>
-          <w:sz w:val="20"/>
-        </w:rPr>
-      </w:pPr>
-    </w:p>
-    <w:p>
-      <w:pPr>
-        <w:pStyle w:val="Default"/>
-        <w:spacing w:line="252" w:lineRule="auto"/>
+          <w:sz w:val="10"/>
+          <w:szCs w:val="10"/>
+        </w:rPr>
+      </w:pPr>
+      <w:r>
         <w:rPr>
           <w:rFonts w:ascii="Garamond" w:hAnsi="Garamond"/>
           <w:b/>
           <w:bCs/>
           <w:color w:val="auto"/>
-          <w:sz w:val="20"/>
-        </w:rPr>
-      </w:pPr>
+          <w:sz w:val="10"/>
+          <w:szCs w:val="10"/>
+        </w:rPr>
+        <w:t>{</w:t>
+      </w:r>
       <w:r>
         <w:rPr>
           <w:rFonts w:ascii="Garamond" w:hAnsi="Garamond"/>
           <w:b/>
           <w:bCs/>
           <w:color w:val="auto"/>
-          <w:sz w:val="20"/>
-        </w:rPr>
-        <w:t>{</w:t>
+          <w:sz w:val="10"/>
+          <w:szCs w:val="10"/>
+        </w:rPr>
+        <w:t>#</w:t>
       </w:r>
       <w:r>
         <w:rPr>
@@ -268,17 +268,8 @@
           <w:b/>
           <w:bCs/>
           <w:color w:val="auto"/>
-          <w:sz w:val="20"/>
-        </w:rPr>
-        <w:t>#</w:t>
-      </w:r>
-      <w:r>
-        <w:rPr>
-          <w:rFonts w:ascii="Garamond" w:hAnsi="Garamond"/>
-          <w:b/>
-          <w:bCs/>
-          <w:color w:val="auto"/>
-          <w:sz w:val="20"/>
+          <w:sz w:val="10"/>
+          <w:szCs w:val="10"/>
         </w:rPr>
         <w:t>jobs}</w:t>
       </w:r>
@@ -323,6 +314,7 @@
                 <w:color w:val="auto"/>
                 <w:sz w:val="12"/>
                 <w:szCs w:val="12"/>
+                <w:u w:val="single"/>
               </w:rPr>
             </w:pPr>
             <w:r>
@@ -331,6 +323,7 @@
                 <w:b/>
                 <w:bCs/>
                 <w:color w:val="auto"/>
+                <w:u w:val="single"/>
               </w:rPr>
               <w:t>{</w:t>
             </w:r>
@@ -341,6 +334,7 @@
                 <w:b/>
                 <w:bCs/>
                 <w:color w:val="auto"/>
+                <w:u w:val="single"/>
               </w:rPr>
               <w:t>cname</w:t>
             </w:r>
@@ -351,6 +345,7 @@
                 <w:b/>
                 <w:bCs/>
                 <w:color w:val="auto"/>
+                <w:u w:val="single"/>
               </w:rPr>
               <w:t>}</w:t>
             </w:r>
@@ -550,27 +545,17 @@
     <w:p>
       <w:pPr>
         <w:pStyle w:val="Default"/>
-        <w:spacing w:line="252" w:lineRule="auto"/>
-        <w:rPr>
-          <w:rFonts w:ascii="Garamond" w:hAnsi="Garamond"/>
-          <w:bCs/>
-          <w:i/>
-          <w:color w:val="auto"/>
-        </w:rPr>
-      </w:pPr>
-    </w:p>
-    <w:p>
-      <w:pPr>
-        <w:pStyle w:val="Default"/>
         <w:numPr>
           <w:ilvl w:val="0"/>
-          <w:numId w:val="13"/>
+          <w:numId w:val="22"/>
         </w:numPr>
         <w:spacing w:line="252" w:lineRule="auto"/>
         <w:rPr>
           <w:rFonts w:ascii="Garamond" w:hAnsi="Garamond"/>
           <w:bCs/>
           <w:color w:val="auto"/>
+          <w:sz w:val="20"/>
+          <w:szCs w:val="20"/>
         </w:rPr>
       </w:pPr>
       <w:r>
@@ -578,6 +563,8 @@
           <w:rFonts w:ascii="Garamond" w:hAnsi="Garamond"/>
           <w:bCs/>
           <w:color w:val="auto"/>
+          <w:sz w:val="20"/>
+          <w:szCs w:val="20"/>
         </w:rPr>
         <w:t>{desc}</w:t>
       </w:r>
@@ -664,59 +651,20 @@
           <w:b/>
           <w:bCs/>
           <w:color w:val="auto"/>
-          <w:sz w:val="12"/>
-          <w:szCs w:val="12"/>
-        </w:rPr>
-      </w:pPr>
-    </w:p>
-    <w:p>
-      <w:pPr>
-        <w:pStyle w:val="Default"/>
-        <w:tabs>
-          <w:tab w:val="left" w:pos="1660"/>
-        </w:tabs>
-        <w:spacing w:line="252" w:lineRule="auto"/>
+          <w:sz w:val="10"/>
+          <w:szCs w:val="10"/>
+        </w:rPr>
+      </w:pPr>
+      <w:r>
         <w:rPr>
           <w:rFonts w:ascii="Garamond" w:hAnsi="Garamond"/>
           <w:b/>
           <w:bCs/>
           <w:color w:val="auto"/>
-          <w:sz w:val="20"/>
-          <w:szCs w:val="20"/>
-        </w:rPr>
-      </w:pPr>
-      <w:r>
-        <w:rPr>
-          <w:rFonts w:ascii="Garamond" w:hAnsi="Garamond"/>
-          <w:b/>
-          <w:bCs/>
-          <w:color w:val="auto"/>
-          <w:sz w:val="20"/>
-          <w:szCs w:val="20"/>
-        </w:rPr>
-        <w:t>{</w:t>
-      </w:r>
-      <w:r>
-        <w:rPr>
-          <w:rFonts w:ascii="Garamond" w:hAnsi="Garamond"/>
-          <w:b/>
-          <w:bCs/>
-          <w:color w:val="auto"/>
-          <w:sz w:val="20"/>
-          <w:szCs w:val="20"/>
-        </w:rPr>
-        <w:t>#</w:t>
-      </w:r>
-      <w:r>
-        <w:rPr>
-          <w:rFonts w:ascii="Garamond" w:hAnsi="Garamond"/>
-          <w:b/>
-          <w:bCs/>
-          <w:color w:val="auto"/>
-          <w:sz w:val="20"/>
-          <w:szCs w:val="20"/>
-        </w:rPr>
-        <w:t>schools}</w:t>
+          <w:sz w:val="10"/>
+          <w:szCs w:val="10"/>
+        </w:rPr>
+        <w:t>{#schools}</w:t>
       </w:r>
     </w:p>
     <w:tbl>
@@ -759,6 +707,7 @@
                 <w:color w:val="auto"/>
                 <w:sz w:val="12"/>
                 <w:szCs w:val="12"/>
+                <w:u w:val="single"/>
               </w:rPr>
             </w:pPr>
             <w:r>
@@ -767,6 +716,7 @@
                 <w:b/>
                 <w:bCs/>
                 <w:color w:val="auto"/>
+                <w:u w:val="single"/>
               </w:rPr>
               <w:t>{</w:t>
             </w:r>
@@ -777,6 +727,7 @@
                 <w:b/>
                 <w:bCs/>
                 <w:color w:val="auto"/>
+                <w:u w:val="single"/>
               </w:rPr>
               <w:t>uni</w:t>
             </w:r>
@@ -787,6 +738,7 @@
                 <w:b/>
                 <w:bCs/>
                 <w:color w:val="auto"/>
+                <w:u w:val="single"/>
               </w:rPr>
               <w:t>}</w:t>
             </w:r>
@@ -1003,22 +955,51 @@
     <w:p>
       <w:pPr>
         <w:pStyle w:val="Default"/>
+        <w:numPr>
+          <w:ilvl w:val="0"/>
+          <w:numId w:val="22"/>
+        </w:numPr>
         <w:spacing w:line="252" w:lineRule="auto"/>
         <w:rPr>
           <w:rFonts w:ascii="Garamond" w:hAnsi="Garamond"/>
-          <w:b/>
-          <w:bCs/>
-          <w:color w:val="auto"/>
-        </w:rPr>
-      </w:pPr>
+          <w:color w:val="auto"/>
+          <w:sz w:val="20"/>
+          <w:szCs w:val="20"/>
+        </w:rPr>
+      </w:pPr>
+      <w:r>
+        <w:rPr>
+          <w:rFonts w:ascii="Garamond" w:hAnsi="Garamond"/>
+          <w:color w:val="auto"/>
+          <w:sz w:val="20"/>
+          <w:szCs w:val="20"/>
+        </w:rPr>
+        <w:t>{</w:t>
+      </w:r>
+      <w:proofErr w:type="spellStart"/>
+      <w:r>
+        <w:rPr>
+          <w:rFonts w:ascii="Garamond" w:hAnsi="Garamond"/>
+          <w:color w:val="auto"/>
+          <w:sz w:val="20"/>
+          <w:szCs w:val="20"/>
+        </w:rPr>
+        <w:t>descSchool</w:t>
+      </w:r>
+      <w:proofErr w:type="spellEnd"/>
+      <w:r>
+        <w:rPr>
+          <w:rFonts w:ascii="Garamond" w:hAnsi="Garamond"/>
+          <w:color w:val="auto"/>
+          <w:sz w:val="20"/>
+          <w:szCs w:val="20"/>
+        </w:rPr>
+        <w:t>}</w:t>
+      </w:r>
     </w:p>
     <w:p>
       <w:pPr>
         <w:pStyle w:val="Default"/>
-        <w:numPr>
-          <w:ilvl w:val="0"/>
-          <w:numId w:val="11"/>
-        </w:numPr>
         <w:spacing w:line="252" w:lineRule="auto"/>
         <w:rPr>
           <w:rFonts w:ascii="Garamond" w:hAnsi="Garamond"/>
@@ -1030,54 +1011,7 @@
           <w:rFonts w:ascii="Garamond" w:hAnsi="Garamond"/>
           <w:color w:val="auto"/>
         </w:rPr>
-        <w:t>{</w:t>
-      </w:r>
-      <w:proofErr w:type="spellStart"/>
-      <w:r>
-        <w:rPr>
-          <w:rFonts w:ascii="Garamond" w:hAnsi="Garamond"/>
-          <w:color w:val="auto"/>
-        </w:rPr>
-        <w:t>descSchool</w:t>
-      </w:r>
-      <w:proofErr w:type="spellEnd"/>
-      <w:r>
-        <w:rPr>
-          <w:rFonts w:ascii="Garamond" w:hAnsi="Garamond"/>
-          <w:color w:val="auto"/>
-        </w:rPr>
-        <w:t>}</w:t>
-      </w:r>
-    </w:p>
-    <w:p>
-      <w:pPr>
-        <w:pStyle w:val="Default"/>
-        <w:spacing w:line="252" w:lineRule="auto"/>
-        <w:rPr>
-          <w:rFonts w:ascii="Garamond" w:hAnsi="Garamond"/>
-          <w:color w:val="auto"/>
-        </w:rPr>
-      </w:pPr>
-      <w:r>
-        <w:rPr>
-          <w:rFonts w:ascii="Garamond" w:hAnsi="Garamond"/>
-          <w:color w:val="auto"/>
-        </w:rPr>
-        <w:t>{</w:t>
-      </w:r>
-      <w:r>
-        <w:rPr>
-          <w:rFonts w:ascii="Garamond" w:hAnsi="Garamond"/>
-          <w:color w:val="auto"/>
-        </w:rPr>
-        <w:t>/</w:t>
-      </w:r>
-      <w:r>
-        <w:rPr>
-          <w:rFonts w:ascii="Garamond" w:hAnsi="Garamond"/>
-          <w:color w:val="auto"/>
-        </w:rPr>
-        <w:t>schools}</w:t>
+        <w:t>{/schools}</w:t>
       </w:r>
     </w:p>
     <w:p>
@@ -1136,45 +1070,22 @@
     <w:p>
       <w:pPr>
         <w:pStyle w:val="Default"/>
-        <w:spacing w:line="252" w:lineRule="auto"/>
-        <w:rPr>
-          <w:rFonts w:ascii="Garamond" w:hAnsi="Garamond"/>
-          <w:color w:val="auto"/>
-          <w:sz w:val="12"/>
-          <w:szCs w:val="12"/>
-          <w:u w:val="single"/>
-        </w:rPr>
-      </w:pPr>
-    </w:p>
-    <w:p>
-      <w:pPr>
-        <w:pStyle w:val="Default"/>
         <w:spacing w:after="3" w:line="252" w:lineRule="auto"/>
         <w:rPr>
           <w:rFonts w:ascii="Garamond" w:hAnsi="Garamond"/>
           <w:color w:val="auto"/>
-        </w:rPr>
-      </w:pPr>
-      <w:r>
-        <w:rPr>
-          <w:rFonts w:ascii="Garamond" w:hAnsi="Garamond"/>
-          <w:color w:val="auto"/>
-        </w:rPr>
-        <w:t>{</w:t>
-      </w:r>
-      <w:r>
-        <w:rPr>
-          <w:rFonts w:ascii="Garamond" w:hAnsi="Garamond"/>
-          <w:color w:val="auto"/>
-        </w:rPr>
-        <w:t>#</w:t>
-      </w:r>
-      <w:r>
-        <w:rPr>
-          <w:rFonts w:ascii="Garamond" w:hAnsi="Garamond"/>
-          <w:color w:val="auto"/>
-        </w:rPr>
-        <w:t>certificates}</w:t>
+          <w:sz w:val="10"/>
+          <w:szCs w:val="10"/>
+        </w:rPr>
+      </w:pPr>
+      <w:r>
+        <w:rPr>
+          <w:rFonts w:ascii="Garamond" w:hAnsi="Garamond"/>
+          <w:color w:val="auto"/>
+          <w:sz w:val="10"/>
+          <w:szCs w:val="10"/>
+        </w:rPr>
+        <w:t>{#certificates}</w:t>
       </w:r>
     </w:p>
     <w:p>
@@ -1222,6 +1133,13 @@
         </w:rPr>
         <w:t>{certificates}</w:t>
       </w:r>
+      <w:r>
+        <w:rPr>
+          <w:rFonts w:ascii="Garamond" w:hAnsi="Garamond"/>
+          <w:color w:val="auto"/>
+        </w:rPr>
+        <w:t>{/certificates}</w:t>
+      </w:r>
     </w:p>
     <w:p>
       <w:pPr>
@@ -1230,12 +1148,16 @@
         <w:rPr>
           <w:rFonts w:ascii="Garamond" w:hAnsi="Garamond"/>
           <w:color w:val="auto"/>
-        </w:rPr>
-      </w:pPr>
-      <w:r>
-        <w:rPr>
-          <w:rFonts w:ascii="Garamond" w:hAnsi="Garamond"/>
-          <w:color w:val="auto"/>
+          <w:sz w:val="10"/>
+          <w:szCs w:val="10"/>
+        </w:rPr>
+      </w:pPr>
+      <w:r>
+        <w:rPr>
+          <w:rFonts w:ascii="Garamond" w:hAnsi="Garamond"/>
+          <w:color w:val="auto"/>
+          <w:sz w:val="10"/>
+          <w:szCs w:val="10"/>
         </w:rPr>
         <w:t>{</w:t>
       </w:r>
@@ -1243,37 +1165,8 @@
         <w:rPr>
           <w:rFonts w:ascii="Garamond" w:hAnsi="Garamond"/>
           <w:color w:val="auto"/>
-        </w:rPr>
-        <w:t>/</w:t>
-      </w:r>
-      <w:r>
-        <w:rPr>
-          <w:rFonts w:ascii="Garamond" w:hAnsi="Garamond"/>
-          <w:color w:val="auto"/>
-        </w:rPr>
-        <w:t>certificates}</w:t>
-      </w:r>
-    </w:p>
-    <w:p>
-      <w:pPr>
-        <w:pStyle w:val="Default"/>
-        <w:spacing w:after="3" w:line="252" w:lineRule="auto"/>
-        <w:rPr>
-          <w:rFonts w:ascii="Garamond" w:hAnsi="Garamond"/>
-          <w:color w:val="auto"/>
-        </w:rPr>
-      </w:pPr>
-      <w:r>
-        <w:rPr>
-          <w:rFonts w:ascii="Garamond" w:hAnsi="Garamond"/>
-          <w:color w:val="auto"/>
-        </w:rPr>
-        <w:t>{</w:t>
-      </w:r>
-      <w:r>
-        <w:rPr>
-          <w:rFonts w:ascii="Garamond" w:hAnsi="Garamond"/>
-          <w:color w:val="auto"/>
+          <w:sz w:val="10"/>
+          <w:szCs w:val="10"/>
         </w:rPr>
         <w:t>#</w:t>
       </w:r>
@@ -1281,6 +1174,8 @@
         <w:rPr>
           <w:rFonts w:ascii="Garamond" w:hAnsi="Garamond"/>
           <w:color w:val="auto"/>
+          <w:sz w:val="10"/>
+          <w:szCs w:val="10"/>
         </w:rPr>
         <w:t>skills}</w:t>
       </w:r>
@@ -1321,6 +1216,27 @@
         </w:rPr>
         <w:t>{skills}</w:t>
       </w:r>
+      <w:r>
+        <w:rPr>
+          <w:rFonts w:ascii="Garamond" w:hAnsi="Garamond"/>
+          <w:color w:val="auto"/>
+        </w:rPr>
+        <w:t>{/</w:t>
+      </w:r>
+      <w:r>
+        <w:rPr>
+          <w:rFonts w:ascii="Garamond" w:hAnsi="Garamond"/>
+          <w:color w:val="auto"/>
+        </w:rPr>
+        <w:t>skills</w:t>
+      </w:r>
+      <w:r>
+        <w:rPr>
+          <w:rFonts w:ascii="Garamond" w:hAnsi="Garamond"/>
+          <w:color w:val="auto"/>
+        </w:rPr>
+        <w:t>}</w:t>
+      </w:r>
     </w:p>
     <w:p>
       <w:pPr>
@@ -1329,12 +1245,16 @@
         <w:rPr>
           <w:rFonts w:ascii="Garamond" w:hAnsi="Garamond"/>
           <w:color w:val="auto"/>
-        </w:rPr>
-      </w:pPr>
-      <w:r>
-        <w:rPr>
-          <w:rFonts w:ascii="Garamond" w:hAnsi="Garamond"/>
-          <w:color w:val="auto"/>
+          <w:sz w:val="10"/>
+          <w:szCs w:val="10"/>
+        </w:rPr>
+      </w:pPr>
+      <w:r>
+        <w:rPr>
+          <w:rFonts w:ascii="Garamond" w:hAnsi="Garamond"/>
+          <w:color w:val="auto"/>
+          <w:sz w:val="10"/>
+          <w:szCs w:val="10"/>
         </w:rPr>
         <w:t>{</w:t>
       </w:r>
@@ -1342,37 +1262,8 @@
         <w:rPr>
           <w:rFonts w:ascii="Garamond" w:hAnsi="Garamond"/>
           <w:color w:val="auto"/>
-        </w:rPr>
-        <w:t>/</w:t>
-      </w:r>
-      <w:r>
-        <w:rPr>
-          <w:rFonts w:ascii="Garamond" w:hAnsi="Garamond"/>
-          <w:color w:val="auto"/>
-        </w:rPr>
-        <w:t>skills}</w:t>
-      </w:r>
-    </w:p>
-    <w:p>
-      <w:pPr>
-        <w:pStyle w:val="Default"/>
-        <w:spacing w:after="3" w:line="252" w:lineRule="auto"/>
-        <w:rPr>
-          <w:rFonts w:ascii="Garamond" w:hAnsi="Garamond"/>
-          <w:color w:val="auto"/>
-        </w:rPr>
-      </w:pPr>
-      <w:r>
-        <w:rPr>
-          <w:rFonts w:ascii="Garamond" w:hAnsi="Garamond"/>
-          <w:color w:val="auto"/>
-        </w:rPr>
-        <w:t>{</w:t>
-      </w:r>
-      <w:r>
-        <w:rPr>
-          <w:rFonts w:ascii="Garamond" w:hAnsi="Garamond"/>
-          <w:color w:val="auto"/>
+          <w:sz w:val="10"/>
+          <w:szCs w:val="10"/>
         </w:rPr>
         <w:t>#</w:t>
       </w:r>
@@ -1380,6 +1271,8 @@
         <w:rPr>
           <w:rFonts w:ascii="Garamond" w:hAnsi="Garamond"/>
           <w:color w:val="auto"/>
+          <w:sz w:val="10"/>
+          <w:szCs w:val="10"/>
         </w:rPr>
         <w:t>courses}</w:t>
       </w:r>
@@ -1413,6 +1306,27 @@
         </w:rPr>
         <w:t xml:space="preserve"> {courses}</w:t>
       </w:r>
+      <w:r>
+        <w:rPr>
+          <w:rFonts w:ascii="Garamond" w:hAnsi="Garamond"/>
+          <w:color w:val="auto"/>
+        </w:rPr>
+        <w:t>{/</w:t>
+      </w:r>
+      <w:r>
+        <w:rPr>
+          <w:rFonts w:ascii="Garamond" w:hAnsi="Garamond"/>
+          <w:color w:val="auto"/>
+        </w:rPr>
+        <w:t>courses</w:t>
+      </w:r>
+      <w:r>
+        <w:rPr>
+          <w:rFonts w:ascii="Garamond" w:hAnsi="Garamond"/>
+          <w:color w:val="auto"/>
+        </w:rPr>
+        <w:t>}</w:t>
+      </w:r>
     </w:p>
     <w:p>
       <w:pPr>
@@ -1421,12 +1335,16 @@
         <w:rPr>
           <w:rFonts w:ascii="Garamond" w:hAnsi="Garamond"/>
           <w:color w:val="auto"/>
-        </w:rPr>
-      </w:pPr>
-      <w:r>
-        <w:rPr>
-          <w:rFonts w:ascii="Garamond" w:hAnsi="Garamond"/>
-          <w:color w:val="auto"/>
+          <w:sz w:val="10"/>
+          <w:szCs w:val="10"/>
+        </w:rPr>
+      </w:pPr>
+      <w:r>
+        <w:rPr>
+          <w:rFonts w:ascii="Garamond" w:hAnsi="Garamond"/>
+          <w:color w:val="auto"/>
+          <w:sz w:val="10"/>
+          <w:szCs w:val="10"/>
         </w:rPr>
         <w:t>{</w:t>
       </w:r>
@@ -1434,37 +1352,8 @@
         <w:rPr>
           <w:rFonts w:ascii="Garamond" w:hAnsi="Garamond"/>
           <w:color w:val="auto"/>
-        </w:rPr>
-        <w:t>/</w:t>
-      </w:r>
-      <w:r>
-        <w:rPr>
-          <w:rFonts w:ascii="Garamond" w:hAnsi="Garamond"/>
-          <w:color w:val="auto"/>
-        </w:rPr>
-        <w:t>courses}</w:t>
-      </w:r>
-    </w:p>
-    <w:p>
-      <w:pPr>
-        <w:pStyle w:val="Default"/>
-        <w:spacing w:after="3" w:line="252" w:lineRule="auto"/>
-        <w:rPr>
-          <w:rFonts w:ascii="Garamond" w:hAnsi="Garamond"/>
-          <w:color w:val="auto"/>
-        </w:rPr>
-      </w:pPr>
-      <w:r>
-        <w:rPr>
-          <w:rFonts w:ascii="Garamond" w:hAnsi="Garamond"/>
-          <w:color w:val="auto"/>
-        </w:rPr>
-        <w:t>{</w:t>
-      </w:r>
-      <w:r>
-        <w:rPr>
-          <w:rFonts w:ascii="Garamond" w:hAnsi="Garamond"/>
-          <w:color w:val="auto"/>
+          <w:sz w:val="10"/>
+          <w:szCs w:val="10"/>
         </w:rPr>
         <w:t>#</w:t>
       </w:r>
@@ -1472,6 +1361,8 @@
         <w:rPr>
           <w:rFonts w:ascii="Garamond" w:hAnsi="Garamond"/>
           <w:color w:val="auto"/>
+          <w:sz w:val="10"/>
+          <w:szCs w:val="10"/>
         </w:rPr>
         <w:t>interests}</w:t>
       </w:r>
@@ -1525,6 +1416,27 @@
         </w:rPr>
         <w:t>{interests}</w:t>
       </w:r>
+      <w:r>
+        <w:rPr>
+          <w:rFonts w:ascii="Garamond" w:hAnsi="Garamond"/>
+          <w:color w:val="auto"/>
+        </w:rPr>
+        <w:t>{/</w:t>
+      </w:r>
+      <w:r>
+        <w:rPr>
+          <w:rFonts w:ascii="Garamond" w:hAnsi="Garamond"/>
+          <w:color w:val="auto"/>
+        </w:rPr>
+        <w:t>interests</w:t>
+      </w:r>
+      <w:r>
+        <w:rPr>
+          <w:rFonts w:ascii="Garamond" w:hAnsi="Garamond"/>
+          <w:color w:val="auto"/>
+        </w:rPr>
+        <w:t>}</w:t>
+      </w:r>
     </w:p>
     <w:p>
       <w:pPr>
@@ -1532,19 +1444,32 @@
         <w:spacing w:line="252" w:lineRule="auto"/>
         <w:rPr>
           <w:rFonts w:ascii="Garamond" w:hAnsi="Garamond"/>
+          <w:color w:val="auto"/>
+          <w:sz w:val="10"/>
+          <w:szCs w:val="10"/>
+        </w:rPr>
+      </w:pPr>
+      <w:r>
+        <w:rPr>
+          <w:rFonts w:ascii="Garamond" w:hAnsi="Garamond"/>
           <w:b/>
           <w:bCs/>
           <w:color w:val="auto"/>
-        </w:rPr>
-      </w:pPr>
+          <w:sz w:val="10"/>
+          <w:szCs w:val="10"/>
+        </w:rPr>
+        <w:t>{</w:t>
+      </w:r>
       <w:r>
         <w:rPr>
           <w:rFonts w:ascii="Garamond" w:hAnsi="Garamond"/>
           <w:b/>
           <w:bCs/>
           <w:color w:val="auto"/>
-        </w:rPr>
-        <w:t>{</w:t>
+          <w:sz w:val="10"/>
+          <w:szCs w:val="10"/>
+        </w:rPr>
+        <w:t>#</w:t>
       </w:r>
       <w:r>
         <w:rPr>
@@ -1552,52 +1477,8 @@
           <w:b/>
           <w:bCs/>
           <w:color w:val="auto"/>
-        </w:rPr>
-        <w:t>/</w:t>
-      </w:r>
-      <w:r>
-        <w:rPr>
-          <w:rFonts w:ascii="Garamond" w:hAnsi="Garamond"/>
-          <w:b/>
-          <w:bCs/>
-          <w:color w:val="auto"/>
-        </w:rPr>
-        <w:t>interests}</w:t>
-      </w:r>
-    </w:p>
-    <w:p>
-      <w:pPr>
-        <w:pStyle w:val="Default"/>
-        <w:spacing w:line="252" w:lineRule="auto"/>
-        <w:rPr>
-          <w:rFonts w:ascii="Garamond" w:hAnsi="Garamond"/>
-          <w:color w:val="auto"/>
-        </w:rPr>
-      </w:pPr>
-      <w:r>
-        <w:rPr>
-          <w:rFonts w:ascii="Garamond" w:hAnsi="Garamond"/>
-          <w:b/>
-          <w:bCs/>
-          <w:color w:val="auto"/>
-        </w:rPr>
-        <w:t>{</w:t>
-      </w:r>
-      <w:r>
-        <w:rPr>
-          <w:rFonts w:ascii="Garamond" w:hAnsi="Garamond"/>
-          <w:b/>
-          <w:bCs/>
-          <w:color w:val="auto"/>
-        </w:rPr>
-        <w:t>#</w:t>
-      </w:r>
-      <w:r>
-        <w:rPr>
-          <w:rFonts w:ascii="Garamond" w:hAnsi="Garamond"/>
-          <w:b/>
-          <w:bCs/>
-          <w:color w:val="auto"/>
+          <w:sz w:val="10"/>
+          <w:szCs w:val="10"/>
         </w:rPr>
         <w:t>languages}</w:t>
       </w:r>
@@ -1662,6 +1543,27 @@
         </w:rPr>
         <w:t>}</w:t>
       </w:r>
+      <w:r>
+        <w:rPr>
+          <w:rFonts w:ascii="Garamond" w:hAnsi="Garamond"/>
+          <w:color w:val="auto"/>
+        </w:rPr>
+        <w:t>{/</w:t>
+      </w:r>
+      <w:r>
+        <w:rPr>
+          <w:rFonts w:ascii="Garamond" w:hAnsi="Garamond"/>
+          <w:color w:val="auto"/>
+        </w:rPr>
+        <w:t>languages</w:t>
+      </w:r>
+      <w:r>
+        <w:rPr>
+          <w:rFonts w:ascii="Garamond" w:hAnsi="Garamond"/>
+          <w:color w:val="auto"/>
+        </w:rPr>
+        <w:t>}</w:t>
+      </w:r>
     </w:p>
     <w:p>
       <w:pPr>
@@ -1672,6 +1574,8 @@
           <w:b/>
           <w:bCs/>
           <w:color w:val="auto"/>
+          <w:sz w:val="10"/>
+          <w:szCs w:val="10"/>
         </w:rPr>
       </w:pPr>
       <w:r>
@@ -1680,6 +1584,8 @@
           <w:b/>
           <w:bCs/>
           <w:color w:val="auto"/>
+          <w:sz w:val="10"/>
+          <w:szCs w:val="10"/>
         </w:rPr>
         <w:t>{</w:t>
       </w:r>
@@ -1689,8 +1595,10 @@
           <w:b/>
           <w:bCs/>
           <w:color w:val="auto"/>
-        </w:rPr>
-        <w:t>/</w:t>
+          <w:sz w:val="10"/>
+          <w:szCs w:val="10"/>
+        </w:rPr>
+        <w:t>#</w:t>
       </w:r>
       <w:r>
         <w:rPr>
@@ -1698,45 +1606,8 @@
           <w:b/>
           <w:bCs/>
           <w:color w:val="auto"/>
-        </w:rPr>
-        <w:t>languages}</w:t>
-      </w:r>
-    </w:p>
-    <w:p>
-      <w:pPr>
-        <w:pStyle w:val="Default"/>
-        <w:spacing w:after="3" w:line="252" w:lineRule="auto"/>
-        <w:rPr>
-          <w:rFonts w:ascii="Garamond" w:hAnsi="Garamond"/>
-          <w:b/>
-          <w:bCs/>
-          <w:color w:val="auto"/>
-        </w:rPr>
-      </w:pPr>
-      <w:r>
-        <w:rPr>
-          <w:rFonts w:ascii="Garamond" w:hAnsi="Garamond"/>
-          <w:b/>
-          <w:bCs/>
-          <w:color w:val="auto"/>
-        </w:rPr>
-        <w:t>{</w:t>
-      </w:r>
-      <w:r>
-        <w:rPr>
-          <w:rFonts w:ascii="Garamond" w:hAnsi="Garamond"/>
-          <w:b/>
-          <w:bCs/>
-          <w:color w:val="auto"/>
-        </w:rPr>
-        <w:t>#</w:t>
-      </w:r>
-      <w:r>
-        <w:rPr>
-          <w:rFonts w:ascii="Garamond" w:hAnsi="Garamond"/>
-          <w:b/>
-          <w:bCs/>
-          <w:color w:val="auto"/>
+          <w:sz w:val="10"/>
+          <w:szCs w:val="10"/>
         </w:rPr>
         <w:t>references}</w:t>
       </w:r>
@@ -1818,6 +1689,8 @@
           <w:b/>
           <w:bCs/>
           <w:color w:val="auto"/>
+          <w:sz w:val="10"/>
+          <w:szCs w:val="10"/>
         </w:rPr>
       </w:pPr>
       <w:r>
@@ -1826,6 +1699,8 @@
           <w:b/>
           <w:bCs/>
           <w:color w:val="auto"/>
+          <w:sz w:val="10"/>
+          <w:szCs w:val="10"/>
         </w:rPr>
         <w:t>{</w:t>
       </w:r>
@@ -1835,6 +1710,8 @@
           <w:b/>
           <w:bCs/>
           <w:color w:val="auto"/>
+          <w:sz w:val="10"/>
+          <w:szCs w:val="10"/>
         </w:rPr>
         <w:t>/</w:t>
       </w:r>
@@ -1844,6 +1721,8 @@
           <w:b/>
           <w:bCs/>
           <w:color w:val="auto"/>
+          <w:sz w:val="10"/>
+          <w:szCs w:val="10"/>
         </w:rPr>
         <w:t>references}</w:t>
       </w:r>
@@ -2846,6 +2725,236 @@
     </w:lvl>
   </w:abstractNum>
   <w:abstractNum w:abstractNumId="8" w15:restartNumberingAfterBreak="0">
+    <w:nsid w:val="25834042"/>
+    <w:multiLevelType w:val="hybridMultilevel"/>
+    <w:tmpl w:val="54CC9A9E"/>
+    <w:lvl w:ilvl="0" w:tplc="415E2A40">
+      <w:start w:val="1"/>
+      <w:numFmt w:val="bullet"/>
+      <w:lvlText w:val=""/>
+      <w:lvlJc w:val="left"/>
+      <w:pPr>
+        <w:ind w:left="720" w:hanging="360"/>
+      </w:pPr>
+      <w:rPr>
+        <w:rFonts w:ascii="Wingdings" w:hAnsi="Wingdings" w:hint="default"/>
+        <w:sz w:val="24"/>
+        <w:szCs w:val="24"/>
+      </w:rPr>
+    </w:lvl>
+    <w:lvl w:ilvl="1" w:tplc="04090003" w:tentative="1">
+      <w:start w:val="1"/>
+      <w:numFmt w:val="bullet"/>
+      <w:lvlText w:val="o"/>
+      <w:lvlJc w:val="left"/>
+      <w:pPr>
+        <w:ind w:left="1440" w:hanging="360"/>
+      </w:pPr>
+      <w:rPr>
+        <w:rFonts w:ascii="Courier New" w:hAnsi="Courier New" w:cs="Courier New" w:hint="default"/>
+      </w:rPr>
+    </w:lvl>
+    <w:lvl w:ilvl="2" w:tplc="04090005" w:tentative="1">
+      <w:start w:val="1"/>
+      <w:numFmt w:val="bullet"/>
+      <w:lvlText w:val=""/>
+      <w:lvlJc w:val="left"/>
+      <w:pPr>
+        <w:ind w:left="2160" w:hanging="360"/>
+      </w:pPr>
+      <w:rPr>
+        <w:rFonts w:ascii="Wingdings" w:hAnsi="Wingdings" w:hint="default"/>
+      </w:rPr>
+    </w:lvl>
+    <w:lvl w:ilvl="3" w:tplc="04090001" w:tentative="1">
+      <w:start w:val="1"/>
+      <w:numFmt w:val="bullet"/>
+      <w:lvlText w:val=""/>
+      <w:lvlJc w:val="left"/>
+      <w:pPr>
+        <w:ind w:left="2880" w:hanging="360"/>
+      </w:pPr>
+      <w:rPr>
+        <w:rFonts w:ascii="Symbol" w:hAnsi="Symbol" w:hint="default"/>
+      </w:rPr>
+    </w:lvl>
+    <w:lvl w:ilvl="4" w:tplc="04090003" w:tentative="1">
+      <w:start w:val="1"/>
+      <w:numFmt w:val="bullet"/>
+      <w:lvlText w:val="o"/>
+      <w:lvlJc w:val="left"/>
+      <w:pPr>
+        <w:ind w:left="3600" w:hanging="360"/>
+      </w:pPr>
+      <w:rPr>
+        <w:rFonts w:ascii="Courier New" w:hAnsi="Courier New" w:cs="Courier New" w:hint="default"/>
+      </w:rPr>
+    </w:lvl>
+    <w:lvl w:ilvl="5" w:tplc="04090005" w:tentative="1">
+      <w:start w:val="1"/>
+      <w:numFmt w:val="bullet"/>
+      <w:lvlText w:val=""/>
+      <w:lvlJc w:val="left"/>
+      <w:pPr>
+        <w:ind w:left="4320" w:hanging="360"/>
+      </w:pPr>
+      <w:rPr>
+        <w:rFonts w:ascii="Wingdings" w:hAnsi="Wingdings" w:hint="default"/>
+      </w:rPr>
+    </w:lvl>
+    <w:lvl w:ilvl="6" w:tplc="04090001" w:tentative="1">
+      <w:start w:val="1"/>
+      <w:numFmt w:val="bullet"/>
+      <w:lvlText w:val=""/>
+      <w:lvlJc w:val="left"/>
+      <w:pPr>
+        <w:ind w:left="5040" w:hanging="360"/>
+      </w:pPr>
+      <w:rPr>
+        <w:rFonts w:ascii="Symbol" w:hAnsi="Symbol" w:hint="default"/>
+      </w:rPr>
+    </w:lvl>
+    <w:lvl w:ilvl="7" w:tplc="04090003" w:tentative="1">
+      <w:start w:val="1"/>
+      <w:numFmt w:val="bullet"/>
+      <w:lvlText w:val="o"/>
+      <w:lvlJc w:val="left"/>
+      <w:pPr>
+        <w:ind w:left="5760" w:hanging="360"/>
+      </w:pPr>
+      <w:rPr>
+        <w:rFonts w:ascii="Courier New" w:hAnsi="Courier New" w:cs="Courier New" w:hint="default"/>
+      </w:rPr>
+    </w:lvl>
+    <w:lvl w:ilvl="8" w:tplc="04090005" w:tentative="1">
+      <w:start w:val="1"/>
+      <w:numFmt w:val="bullet"/>
+      <w:lvlText w:val=""/>
+      <w:lvlJc w:val="left"/>
+      <w:pPr>
+        <w:ind w:left="6480" w:hanging="360"/>
+      </w:pPr>
+      <w:rPr>
+        <w:rFonts w:ascii="Wingdings" w:hAnsi="Wingdings" w:hint="default"/>
+      </w:rPr>
+    </w:lvl>
+  </w:abstractNum>
+  <w:abstractNum w:abstractNumId="9" w15:restartNumberingAfterBreak="0">
+    <w:nsid w:val="2AD30D5E"/>
+    <w:multiLevelType w:val="multilevel"/>
+    <w:tmpl w:val="32400CB0"/>
+    <w:lvl w:ilvl="0">
+      <w:start w:val="1"/>
+      <w:numFmt w:val="bullet"/>
+      <w:lvlText w:val=""/>
+      <w:lvlJc w:val="left"/>
+      <w:pPr>
+        <w:ind w:left="360" w:hanging="360"/>
+      </w:pPr>
+      <w:rPr>
+        <w:rFonts w:ascii="Wingdings" w:hAnsi="Wingdings" w:hint="default"/>
+        <w:sz w:val="20"/>
+        <w:szCs w:val="20"/>
+      </w:rPr>
+    </w:lvl>
+    <w:lvl w:ilvl="1">
+      <w:start w:val="1"/>
+      <w:numFmt w:val="bullet"/>
+      <w:lvlText w:val="o"/>
+      <w:lvlJc w:val="left"/>
+      <w:pPr>
+        <w:ind w:left="720" w:hanging="360"/>
+      </w:pPr>
+      <w:rPr>
+        <w:rFonts w:ascii="Courier New" w:hAnsi="Courier New" w:hint="default"/>
+      </w:rPr>
+    </w:lvl>
+    <w:lvl w:ilvl="2">
+      <w:start w:val="1"/>
+      <w:numFmt w:val="bullet"/>
+      <w:lvlText w:val=""/>
+      <w:lvlJc w:val="left"/>
+      <w:pPr>
+        <w:ind w:left="1080" w:hanging="360"/>
+      </w:pPr>
+      <w:rPr>
+        <w:rFonts w:ascii="Wingdings" w:hAnsi="Wingdings" w:hint="default"/>
+      </w:rPr>
+    </w:lvl>
+    <w:lvl w:ilvl="3">
+      <w:start w:val="1"/>
+      <w:numFmt w:val="bullet"/>
+      <w:lvlText w:val=""/>
+      <w:lvlJc w:val="left"/>
+      <w:pPr>
+        <w:ind w:left="1440" w:hanging="360"/>
+      </w:pPr>
+      <w:rPr>
+        <w:rFonts w:ascii="Symbol" w:hAnsi="Symbol" w:hint="default"/>
+      </w:rPr>
+    </w:lvl>
+    <w:lvl w:ilvl="4">
+      <w:start w:val="1"/>
+      <w:numFmt w:val="bullet"/>
+      <w:lvlText w:val=""/>
+      <w:lvlJc w:val="left"/>
+      <w:pPr>
+        <w:ind w:left="1800" w:hanging="360"/>
+      </w:pPr>
+      <w:rPr>
+        <w:rFonts w:ascii="Symbol" w:hAnsi="Symbol" w:hint="default"/>
+      </w:rPr>
+    </w:lvl>
+    <w:lvl w:ilvl="5">
+      <w:start w:val="1"/>
+      <w:numFmt w:val="bullet"/>
+      <w:lvlText w:val=""/>
+      <w:lvlJc w:val="left"/>
+      <w:pPr>
+        <w:ind w:left="2160" w:hanging="360"/>
+      </w:pPr>
+      <w:rPr>
+        <w:rFonts w:ascii="Wingdings" w:hAnsi="Wingdings" w:hint="default"/>
+      </w:rPr>
+    </w:lvl>
+    <w:lvl w:ilvl="6">
+      <w:start w:val="1"/>
+      <w:numFmt w:val="bullet"/>
+      <w:lvlText w:val=""/>
+      <w:lvlJc w:val="left"/>
+      <w:pPr>
+        <w:ind w:left="2520" w:hanging="360"/>
+      </w:pPr>
+      <w:rPr>
+        <w:rFonts w:ascii="Wingdings" w:hAnsi="Wingdings" w:hint="default"/>
+      </w:rPr>
+    </w:lvl>
+    <w:lvl w:ilvl="7">
+      <w:start w:val="1"/>
+      <w:numFmt w:val="bullet"/>
+      <w:lvlText w:val=""/>
+      <w:lvlJc w:val="left"/>
+      <w:pPr>
+        <w:ind w:left="2880" w:hanging="360"/>
+      </w:pPr>
+      <w:rPr>
+        <w:rFonts w:ascii="Symbol" w:hAnsi="Symbol" w:hint="default"/>
+      </w:rPr>
+    </w:lvl>
+    <w:lvl w:ilvl="8">
+      <w:start w:val="1"/>
+      <w:numFmt w:val="bullet"/>
+      <w:lvlText w:val=""/>
+      <w:lvlJc w:val="left"/>
+      <w:pPr>
+        <w:ind w:left="3240" w:hanging="360"/>
+      </w:pPr>
+      <w:rPr>
+        <w:rFonts w:ascii="Symbol" w:hAnsi="Symbol" w:hint="default"/>
+      </w:rPr>
+    </w:lvl>
+  </w:abstractNum>
+  <w:abstractNum w:abstractNumId="10" w15:restartNumberingAfterBreak="0">
     <w:nsid w:val="308F1A09"/>
     <w:multiLevelType w:val="multilevel"/>
     <w:tmpl w:val="5B288F78"/>
@@ -2958,7 +3067,123 @@
       </w:rPr>
     </w:lvl>
   </w:abstractNum>
-  <w:abstractNum w:abstractNumId="9" w15:restartNumberingAfterBreak="0">
+  <w:abstractNum w:abstractNumId="11" w15:restartNumberingAfterBreak="0">
+    <w:nsid w:val="3AE1130E"/>
+    <w:multiLevelType w:val="hybridMultilevel"/>
+    <w:tmpl w:val="731C5430"/>
+    <w:lvl w:ilvl="0" w:tplc="4CD264FA">
+      <w:start w:val="1"/>
+      <w:numFmt w:val="bullet"/>
+      <w:lvlText w:val=""/>
+      <w:lvlJc w:val="left"/>
+      <w:pPr>
+        <w:ind w:left="720" w:hanging="720"/>
+      </w:pPr>
+      <w:rPr>
+        <w:rFonts w:ascii="Symbol" w:hAnsi="Symbol" w:hint="default"/>
+        <w:color w:val="auto"/>
+        <w:sz w:val="24"/>
+        <w:szCs w:val="24"/>
+      </w:rPr>
+    </w:lvl>
+    <w:lvl w:ilvl="1" w:tplc="04090003" w:tentative="1">
+      <w:start w:val="1"/>
+      <w:numFmt w:val="bullet"/>
+      <w:lvlText w:val="o"/>
+      <w:lvlJc w:val="left"/>
+      <w:pPr>
+        <w:ind w:left="1440" w:hanging="360"/>
+      </w:pPr>
+      <w:rPr>
+        <w:rFonts w:ascii="Courier New" w:hAnsi="Courier New" w:cs="Courier New" w:hint="default"/>
+      </w:rPr>
+    </w:lvl>
+    <w:lvl w:ilvl="2" w:tplc="04090005" w:tentative="1">
+      <w:start w:val="1"/>
+      <w:numFmt w:val="bullet"/>
+      <w:lvlText w:val=""/>
+      <w:lvlJc w:val="left"/>
+      <w:pPr>
+        <w:ind w:left="2160" w:hanging="360"/>
+      </w:pPr>
+      <w:rPr>
+        <w:rFonts w:ascii="Wingdings" w:hAnsi="Wingdings" w:hint="default"/>
+      </w:rPr>
+    </w:lvl>
+    <w:lvl w:ilvl="3" w:tplc="04090001" w:tentative="1">
+      <w:start w:val="1"/>
+      <w:numFmt w:val="bullet"/>
+      <w:lvlText w:val=""/>
+      <w:lvlJc w:val="left"/>
+      <w:pPr>
+        <w:ind w:left="2880" w:hanging="360"/>
+      </w:pPr>
+      <w:rPr>
+        <w:rFonts w:ascii="Symbol" w:hAnsi="Symbol" w:hint="default"/>
+      </w:rPr>
+    </w:lvl>
+    <w:lvl w:ilvl="4" w:tplc="04090003" w:tentative="1">
+      <w:start w:val="1"/>
+      <w:numFmt w:val="bullet"/>
+      <w:lvlText w:val="o"/>
+      <w:lvlJc w:val="left"/>
+      <w:pPr>
+        <w:ind w:left="3600" w:hanging="360"/>
+      </w:pPr>
+      <w:rPr>
+        <w:rFonts w:ascii="Courier New" w:hAnsi="Courier New" w:cs="Courier New" w:hint="default"/>
+      </w:rPr>
+    </w:lvl>
+    <w:lvl w:ilvl="5" w:tplc="04090005" w:tentative="1">
+      <w:start w:val="1"/>
+      <w:numFmt w:val="bullet"/>
+      <w:lvlText w:val=""/>
+      <w:lvlJc w:val="left"/>
+      <w:pPr>
+        <w:ind w:left="4320" w:hanging="360"/>
+      </w:pPr>
+      <w:rPr>
+        <w:rFonts w:ascii="Wingdings" w:hAnsi="Wingdings" w:hint="default"/>
+      </w:rPr>
+    </w:lvl>
+    <w:lvl w:ilvl="6" w:tplc="04090001" w:tentative="1">
+      <w:start w:val="1"/>
+      <w:numFmt w:val="bullet"/>
+      <w:lvlText w:val=""/>
+      <w:lvlJc w:val="left"/>
+      <w:pPr>
+        <w:ind w:left="5040" w:hanging="360"/>
+      </w:pPr>
+      <w:rPr>
+        <w:rFonts w:ascii="Symbol" w:hAnsi="Symbol" w:hint="default"/>
+      </w:rPr>
+    </w:lvl>
+    <w:lvl w:ilvl="7" w:tplc="04090003" w:tentative="1">
+      <w:start w:val="1"/>
+      <w:numFmt w:val="bullet"/>
+      <w:lvlText w:val="o"/>
+      <w:lvlJc w:val="left"/>
+      <w:pPr>
+        <w:ind w:left="5760" w:hanging="360"/>
+      </w:pPr>
+      <w:rPr>
+        <w:rFonts w:ascii="Courier New" w:hAnsi="Courier New" w:cs="Courier New" w:hint="default"/>
+      </w:rPr>
+    </w:lvl>
+    <w:lvl w:ilvl="8" w:tplc="04090005" w:tentative="1">
+      <w:start w:val="1"/>
+      <w:numFmt w:val="bullet"/>
+      <w:lvlText w:val=""/>
+      <w:lvlJc w:val="left"/>
+      <w:pPr>
+        <w:ind w:left="6480" w:hanging="360"/>
+      </w:pPr>
+      <w:rPr>
+        <w:rFonts w:ascii="Wingdings" w:hAnsi="Wingdings" w:hint="default"/>
+      </w:rPr>
+    </w:lvl>
+  </w:abstractNum>
+  <w:abstractNum w:abstractNumId="12" w15:restartNumberingAfterBreak="0">
     <w:nsid w:val="3FEE5AED"/>
     <w:multiLevelType w:val="hybridMultilevel"/>
     <w:tmpl w:val="F192217E"/>
@@ -3071,7 +3296,7 @@
       </w:rPr>
     </w:lvl>
   </w:abstractNum>
-  <w:abstractNum w:abstractNumId="10" w15:restartNumberingAfterBreak="0">
+  <w:abstractNum w:abstractNumId="13" w15:restartNumberingAfterBreak="0">
     <w:nsid w:val="40303FEF"/>
     <w:multiLevelType w:val="hybridMultilevel"/>
     <w:tmpl w:val="3E42D6B4"/>
@@ -3183,7 +3408,121 @@
       </w:rPr>
     </w:lvl>
   </w:abstractNum>
-  <w:abstractNum w:abstractNumId="11" w15:restartNumberingAfterBreak="0">
+  <w:abstractNum w:abstractNumId="14" w15:restartNumberingAfterBreak="0">
+    <w:nsid w:val="4A44458A"/>
+    <w:multiLevelType w:val="hybridMultilevel"/>
+    <w:tmpl w:val="1AD014B4"/>
+    <w:lvl w:ilvl="0" w:tplc="0E6E09A2">
+      <w:start w:val="1"/>
+      <w:numFmt w:val="bullet"/>
+      <w:lvlText w:val=""/>
+      <w:lvlJc w:val="left"/>
+      <w:pPr>
+        <w:ind w:left="720" w:hanging="360"/>
+      </w:pPr>
+      <w:rPr>
+        <w:rFonts w:ascii="Symbol" w:hAnsi="Symbol" w:hint="default"/>
+        <w:color w:val="auto"/>
+      </w:rPr>
+    </w:lvl>
+    <w:lvl w:ilvl="1" w:tplc="04090003" w:tentative="1">
+      <w:start w:val="1"/>
+      <w:numFmt w:val="bullet"/>
+      <w:lvlText w:val="o"/>
+      <w:lvlJc w:val="left"/>
+      <w:pPr>
+        <w:ind w:left="1440" w:hanging="360"/>
+      </w:pPr>
+      <w:rPr>
+        <w:rFonts w:ascii="Courier New" w:hAnsi="Courier New" w:cs="Courier New" w:hint="default"/>
+      </w:rPr>
+    </w:lvl>
+    <w:lvl w:ilvl="2" w:tplc="04090005" w:tentative="1">
+      <w:start w:val="1"/>
+      <w:numFmt w:val="bullet"/>
+      <w:lvlText w:val=""/>
+      <w:lvlJc w:val="left"/>
+      <w:pPr>
+        <w:ind w:left="2160" w:hanging="360"/>
+      </w:pPr>
+      <w:rPr>
+        <w:rFonts w:ascii="Wingdings" w:hAnsi="Wingdings" w:hint="default"/>
+      </w:rPr>
+    </w:lvl>
+    <w:lvl w:ilvl="3" w:tplc="04090001" w:tentative="1">
+      <w:start w:val="1"/>
+      <w:numFmt w:val="bullet"/>
+      <w:lvlText w:val=""/>
+      <w:lvlJc w:val="left"/>
+      <w:pPr>
+        <w:ind w:left="2880" w:hanging="360"/>
+      </w:pPr>
+      <w:rPr>
+        <w:rFonts w:ascii="Symbol" w:hAnsi="Symbol" w:hint="default"/>
+      </w:rPr>
+    </w:lvl>
+    <w:lvl w:ilvl="4" w:tplc="04090003" w:tentative="1">
+      <w:start w:val="1"/>
+      <w:numFmt w:val="bullet"/>
+      <w:lvlText w:val="o"/>
+      <w:lvlJc w:val="left"/>
+      <w:pPr>
+        <w:ind w:left="3600" w:hanging="360"/>
+      </w:pPr>
+      <w:rPr>
+        <w:rFonts w:ascii="Courier New" w:hAnsi="Courier New" w:cs="Courier New" w:hint="default"/>
+      </w:rPr>
+    </w:lvl>
+    <w:lvl w:ilvl="5" w:tplc="04090005" w:tentative="1">
+      <w:start w:val="1"/>
+      <w:numFmt w:val="bullet"/>
+      <w:lvlText w:val=""/>
+      <w:lvlJc w:val="left"/>
+      <w:pPr>
+        <w:ind w:left="4320" w:hanging="360"/>
+      </w:pPr>
+      <w:rPr>
+        <w:rFonts w:ascii="Wingdings" w:hAnsi="Wingdings" w:hint="default"/>
+      </w:rPr>
+    </w:lvl>
+    <w:lvl w:ilvl="6" w:tplc="04090001" w:tentative="1">
+      <w:start w:val="1"/>
+      <w:numFmt w:val="bullet"/>
+      <w:lvlText w:val=""/>
+      <w:lvlJc w:val="left"/>
+      <w:pPr>
+        <w:ind w:left="5040" w:hanging="360"/>
+      </w:pPr>
+      <w:rPr>
+        <w:rFonts w:ascii="Symbol" w:hAnsi="Symbol" w:hint="default"/>
+      </w:rPr>
+    </w:lvl>
+    <w:lvl w:ilvl="7" w:tplc="04090003" w:tentative="1">
+      <w:start w:val="1"/>
+      <w:numFmt w:val="bullet"/>
+      <w:lvlText w:val="o"/>
+      <w:lvlJc w:val="left"/>
+      <w:pPr>
+        <w:ind w:left="5760" w:hanging="360"/>
+      </w:pPr>
+      <w:rPr>
+        <w:rFonts w:ascii="Courier New" w:hAnsi="Courier New" w:cs="Courier New" w:hint="default"/>
+      </w:rPr>
+    </w:lvl>
+    <w:lvl w:ilvl="8" w:tplc="04090005" w:tentative="1">
+      <w:start w:val="1"/>
+      <w:numFmt w:val="bullet"/>
+      <w:lvlText w:val=""/>
+      <w:lvlJc w:val="left"/>
+      <w:pPr>
+        <w:ind w:left="6480" w:hanging="360"/>
+      </w:pPr>
+      <w:rPr>
+        <w:rFonts w:ascii="Wingdings" w:hAnsi="Wingdings" w:hint="default"/>
+      </w:rPr>
+    </w:lvl>
+  </w:abstractNum>
+  <w:abstractNum w:abstractNumId="15" w15:restartNumberingAfterBreak="0">
     <w:nsid w:val="568567E3"/>
     <w:multiLevelType w:val="hybridMultilevel"/>
     <w:tmpl w:val="56BAA7FA"/>
@@ -3296,7 +3635,7 @@
       </w:rPr>
     </w:lvl>
   </w:abstractNum>
-  <w:abstractNum w:abstractNumId="12" w15:restartNumberingAfterBreak="0">
+  <w:abstractNum w:abstractNumId="16" w15:restartNumberingAfterBreak="0">
     <w:nsid w:val="58061B6C"/>
     <w:multiLevelType w:val="hybridMultilevel"/>
     <w:tmpl w:val="4EB29636"/>
@@ -3409,7 +3748,120 @@
       </w:rPr>
     </w:lvl>
   </w:abstractNum>
-  <w:abstractNum w:abstractNumId="13" w15:restartNumberingAfterBreak="0">
+  <w:abstractNum w:abstractNumId="17" w15:restartNumberingAfterBreak="0">
+    <w:nsid w:val="584924A5"/>
+    <w:multiLevelType w:val="hybridMultilevel"/>
+    <w:tmpl w:val="2B9EB014"/>
+    <w:lvl w:ilvl="0" w:tplc="04090005">
+      <w:start w:val="1"/>
+      <w:numFmt w:val="bullet"/>
+      <w:lvlText w:val=""/>
+      <w:lvlJc w:val="left"/>
+      <w:pPr>
+        <w:ind w:left="720" w:hanging="360"/>
+      </w:pPr>
+      <w:rPr>
+        <w:rFonts w:ascii="Wingdings" w:hAnsi="Wingdings" w:hint="default"/>
+      </w:rPr>
+    </w:lvl>
+    <w:lvl w:ilvl="1" w:tplc="04090003" w:tentative="1">
+      <w:start w:val="1"/>
+      <w:numFmt w:val="bullet"/>
+      <w:lvlText w:val="o"/>
+      <w:lvlJc w:val="left"/>
+      <w:pPr>
+        <w:ind w:left="1440" w:hanging="360"/>
+      </w:pPr>
+      <w:rPr>
+        <w:rFonts w:ascii="Courier New" w:hAnsi="Courier New" w:cs="Courier New" w:hint="default"/>
+      </w:rPr>
+    </w:lvl>
+    <w:lvl w:ilvl="2" w:tplc="04090005" w:tentative="1">
+      <w:start w:val="1"/>
+      <w:numFmt w:val="bullet"/>
+      <w:lvlText w:val=""/>
+      <w:lvlJc w:val="left"/>
+      <w:pPr>
+        <w:ind w:left="2160" w:hanging="360"/>
+      </w:pPr>
+      <w:rPr>
+        <w:rFonts w:ascii="Wingdings" w:hAnsi="Wingdings" w:hint="default"/>
+      </w:rPr>
+    </w:lvl>
+    <w:lvl w:ilvl="3" w:tplc="04090001" w:tentative="1">
+      <w:start w:val="1"/>
+      <w:numFmt w:val="bullet"/>
+      <w:lvlText w:val=""/>
+      <w:lvlJc w:val="left"/>
+      <w:pPr>
+        <w:ind w:left="2880" w:hanging="360"/>
+      </w:pPr>
+      <w:rPr>
+        <w:rFonts w:ascii="Symbol" w:hAnsi="Symbol" w:hint="default"/>
+      </w:rPr>
+    </w:lvl>
+    <w:lvl w:ilvl="4" w:tplc="04090003" w:tentative="1">
+      <w:start w:val="1"/>
+      <w:numFmt w:val="bullet"/>
+      <w:lvlText w:val="o"/>
+      <w:lvlJc w:val="left"/>
+      <w:pPr>
+        <w:ind w:left="3600" w:hanging="360"/>
+      </w:pPr>
+      <w:rPr>
+        <w:rFonts w:ascii="Courier New" w:hAnsi="Courier New" w:cs="Courier New" w:hint="default"/>
+      </w:rPr>
+    </w:lvl>
+    <w:lvl w:ilvl="5" w:tplc="04090005" w:tentative="1">
+      <w:start w:val="1"/>
+      <w:numFmt w:val="bullet"/>
+      <w:lvlText w:val=""/>
+      <w:lvlJc w:val="left"/>
+      <w:pPr>
+        <w:ind w:left="4320" w:hanging="360"/>
+      </w:pPr>
+      <w:rPr>
+        <w:rFonts w:ascii="Wingdings" w:hAnsi="Wingdings" w:hint="default"/>
+      </w:rPr>
+    </w:lvl>
+    <w:lvl w:ilvl="6" w:tplc="04090001" w:tentative="1">
+      <w:start w:val="1"/>
+      <w:numFmt w:val="bullet"/>
+      <w:lvlText w:val=""/>
+      <w:lvlJc w:val="left"/>
+      <w:pPr>
+        <w:ind w:left="5040" w:hanging="360"/>
+      </w:pPr>
+      <w:rPr>
+        <w:rFonts w:ascii="Symbol" w:hAnsi="Symbol" w:hint="default"/>
+      </w:rPr>
+    </w:lvl>
+    <w:lvl w:ilvl="7" w:tplc="04090003" w:tentative="1">
+      <w:start w:val="1"/>
+      <w:numFmt w:val="bullet"/>
+      <w:lvlText w:val="o"/>
+      <w:lvlJc w:val="left"/>
+      <w:pPr>
+        <w:ind w:left="5760" w:hanging="360"/>
+      </w:pPr>
+      <w:rPr>
+        <w:rFonts w:ascii="Courier New" w:hAnsi="Courier New" w:cs="Courier New" w:hint="default"/>
+      </w:rPr>
+    </w:lvl>
+    <w:lvl w:ilvl="8" w:tplc="04090005" w:tentative="1">
+      <w:start w:val="1"/>
+      <w:numFmt w:val="bullet"/>
+      <w:lvlText w:val=""/>
+      <w:lvlJc w:val="left"/>
+      <w:pPr>
+        <w:ind w:left="6480" w:hanging="360"/>
+      </w:pPr>
+      <w:rPr>
+        <w:rFonts w:ascii="Wingdings" w:hAnsi="Wingdings" w:hint="default"/>
+      </w:rPr>
+    </w:lvl>
+  </w:abstractNum>
+  <w:abstractNum w:abstractNumId="18" w15:restartNumberingAfterBreak="0">
     <w:nsid w:val="5F8E0D82"/>
     <w:multiLevelType w:val="hybridMultilevel"/>
     <w:tmpl w:val="DB1EB92A"/>
@@ -3522,7 +3974,7 @@
       </w:rPr>
     </w:lvl>
   </w:abstractNum>
-  <w:abstractNum w:abstractNumId="14" w15:restartNumberingAfterBreak="0">
+  <w:abstractNum w:abstractNumId="19" w15:restartNumberingAfterBreak="0">
     <w:nsid w:val="60EC7EEA"/>
     <w:multiLevelType w:val="hybridMultilevel"/>
     <w:tmpl w:val="5E56862A"/>
@@ -3635,7 +4087,7 @@
       </w:rPr>
     </w:lvl>
   </w:abstractNum>
-  <w:abstractNum w:abstractNumId="15" w15:restartNumberingAfterBreak="0">
+  <w:abstractNum w:abstractNumId="20" w15:restartNumberingAfterBreak="0">
     <w:nsid w:val="69BE6C71"/>
     <w:multiLevelType w:val="hybridMultilevel"/>
     <w:tmpl w:val="3BAA5F00"/>
@@ -3748,7 +4200,7 @@
       </w:rPr>
     </w:lvl>
   </w:abstractNum>
-  <w:abstractNum w:abstractNumId="16" w15:restartNumberingAfterBreak="0">
+  <w:abstractNum w:abstractNumId="21" w15:restartNumberingAfterBreak="0">
     <w:nsid w:val="6FFA22F6"/>
     <w:multiLevelType w:val="multilevel"/>
     <w:tmpl w:val="EBACB3F4"/>
@@ -3861,7 +4313,7 @@
       </w:rPr>
     </w:lvl>
   </w:abstractNum>
-  <w:abstractNum w:abstractNumId="17" w15:restartNumberingAfterBreak="0">
+  <w:abstractNum w:abstractNumId="22" w15:restartNumberingAfterBreak="0">
     <w:nsid w:val="712E3FC5"/>
     <w:multiLevelType w:val="hybridMultilevel"/>
     <w:tmpl w:val="74043FCC"/>
@@ -3974,7 +4426,7 @@
       </w:rPr>
     </w:lvl>
   </w:abstractNum>
-  <w:abstractNum w:abstractNumId="18" w15:restartNumberingAfterBreak="0">
+  <w:abstractNum w:abstractNumId="23" w15:restartNumberingAfterBreak="0">
     <w:nsid w:val="728A5CAB"/>
     <w:multiLevelType w:val="hybridMultilevel"/>
     <w:tmpl w:val="92BEE96A"/>
@@ -4087,7 +4539,7 @@
       </w:rPr>
     </w:lvl>
   </w:abstractNum>
-  <w:abstractNum w:abstractNumId="19" w15:restartNumberingAfterBreak="0">
+  <w:abstractNum w:abstractNumId="24" w15:restartNumberingAfterBreak="0">
     <w:nsid w:val="738F1137"/>
     <w:multiLevelType w:val="hybridMultilevel"/>
     <w:tmpl w:val="45625344"/>
@@ -4200,7 +4652,7 @@
       </w:rPr>
     </w:lvl>
   </w:abstractNum>
-  <w:abstractNum w:abstractNumId="20" w15:restartNumberingAfterBreak="0">
+  <w:abstractNum w:abstractNumId="25" w15:restartNumberingAfterBreak="0">
     <w:nsid w:val="7F5E0505"/>
     <w:multiLevelType w:val="hybridMultilevel"/>
     <w:tmpl w:val="691A6598"/>
@@ -4314,40 +4766,40 @@
     </w:lvl>
   </w:abstractNum>
   <w:num w:numId="1" w16cid:durableId="814686933">
-    <w:abstractNumId w:val="9"/>
+    <w:abstractNumId w:val="12"/>
   </w:num>
   <w:num w:numId="2" w16cid:durableId="1324434960">
-    <w:abstractNumId w:val="14"/>
+    <w:abstractNumId w:val="19"/>
   </w:num>
   <w:num w:numId="3" w16cid:durableId="859507066">
-    <w:abstractNumId w:val="12"/>
+    <w:abstractNumId w:val="16"/>
   </w:num>
   <w:num w:numId="4" w16cid:durableId="158277627">
-    <w:abstractNumId w:val="11"/>
+    <w:abstractNumId w:val="15"/>
   </w:num>
   <w:num w:numId="5" w16cid:durableId="1925605918">
-    <w:abstractNumId w:val="19"/>
+    <w:abstractNumId w:val="24"/>
   </w:num>
   <w:num w:numId="6" w16cid:durableId="178083057">
     <w:abstractNumId w:val="2"/>
   </w:num>
   <w:num w:numId="7" w16cid:durableId="205682367">
-    <w:abstractNumId w:val="8"/>
+    <w:abstractNumId w:val="10"/>
   </w:num>
   <w:num w:numId="8" w16cid:durableId="137646633">
     <w:abstractNumId w:val="7"/>
   </w:num>
   <w:num w:numId="9" w16cid:durableId="1267348466">
-    <w:abstractNumId w:val="16"/>
+    <w:abstractNumId w:val="21"/>
   </w:num>
   <w:num w:numId="10" w16cid:durableId="1014302902">
-    <w:abstractNumId w:val="18"/>
+    <w:abstractNumId w:val="23"/>
   </w:num>
   <w:num w:numId="11" w16cid:durableId="334697921">
     <w:abstractNumId w:val="0"/>
   </w:num>
   <w:num w:numId="12" w16cid:durableId="1418752164">
-    <w:abstractNumId w:val="13"/>
+    <w:abstractNumId w:val="18"/>
   </w:num>
   <w:num w:numId="13" w16cid:durableId="1232933549">
     <w:abstractNumId w:val="5"/>
@@ -4359,10 +4811,10 @@
     <w:abstractNumId w:val="3"/>
   </w:num>
   <w:num w:numId="16" w16cid:durableId="1302080488">
-    <w:abstractNumId w:val="17"/>
+    <w:abstractNumId w:val="22"/>
   </w:num>
   <w:num w:numId="17" w16cid:durableId="738987264">
-    <w:abstractNumId w:val="10"/>
+    <w:abstractNumId w:val="13"/>
   </w:num>
   <w:num w:numId="18" w16cid:durableId="1519736249">
     <w:abstractNumId w:val="6"/>
@@ -4371,10 +4823,25 @@
     <w:abstractNumId w:val="1"/>
   </w:num>
   <w:num w:numId="20" w16cid:durableId="1503668172">
+    <w:abstractNumId w:val="25"/>
+  </w:num>
+  <w:num w:numId="21" w16cid:durableId="1715035848">
     <w:abstractNumId w:val="20"/>
   </w:num>
-  <w:num w:numId="21" w16cid:durableId="1715035848">
-    <w:abstractNumId w:val="15"/>
+  <w:num w:numId="22" w16cid:durableId="1824469826">
+    <w:abstractNumId w:val="9"/>
+  </w:num>
+  <w:num w:numId="23" w16cid:durableId="456879750">
+    <w:abstractNumId w:val="17"/>
+  </w:num>
+  <w:num w:numId="24" w16cid:durableId="886726342">
+    <w:abstractNumId w:val="8"/>
+  </w:num>
+  <w:num w:numId="25" w16cid:durableId="1942685304">
+    <w:abstractNumId w:val="14"/>
+  </w:num>
+  <w:num w:numId="26" w16cid:durableId="1542553005">
+    <w:abstractNumId w:val="11"/>
   </w:num>
 </w:numbering>
 </file>

</xml_diff>